<commit_message>
Bug fix: Ignore first header, use as title.
</commit_message>
<xml_diff>
--- a/test/html-local-file/Word_Document.docx
+++ b/test/html-local-file/Word_Document.docx
@@ -4,11 +4,19 @@
   <w:body>
     <w:p>
       <w:pPr>
-        <w:pStyle w:val="Heading1"/>
+        <w:pStyle w:val="FirstParagraph"/>
       </w:pPr>
       <w:bookmarkStart w:id="0" w:name="fiware-step-by-step"/>
+      <w:r>
+        <w:t>This is a collection of tutorials for the FIWARE system. Each tutorial consists of a series of exercises to demonstrate the correct use of individual FIWARE components and shows the flow of context data within a simple Smart Solution either by connecting to a series of dummy IoT devices or manipulating the context directly or programmatically.</w:t>
+      </w:r>
       <w:bookmarkStart w:id="1" w:name="_GoBack"/>
       <w:bookmarkEnd w:id="1"/>
+    </w:p>
+    <w:p>
+      <w:pPr>
+        <w:pStyle w:val="Heading1"/>
+      </w:pPr>
       <w:r>
         <w:t>FIWARE Step-by-Step</w:t>
       </w:r>
@@ -16,37 +24,20 @@
     </w:p>
     <w:p>
       <w:pPr>
+        <w:pStyle w:val="Heading2"/>
+      </w:pPr>
+      <w:bookmarkStart w:id="2" w:name="how-to-use"/>
+      <w:r>
+        <w:t>How to Use</w:t>
+      </w:r>
+      <w:bookmarkEnd w:id="2"/>
+    </w:p>
+    <w:p>
+      <w:pPr>
         <w:pStyle w:val="FirstParagraph"/>
       </w:pPr>
       <w:r>
-        <w:t xml:space="preserve">This is a collection of tutorials for the FIWARE system. Each tutorial consists of a series of exercises to demonstrate the correct use of individual FIWARE </w:t>
-      </w:r>
-      <w:r>
-        <w:t>components and shows the flow of context data within a simple Smart Solution either by connecting to a series of dummy IoT devices or manipulating the context directly or programmatically.</w:t>
-      </w:r>
-    </w:p>
-    <w:p>
-      <w:pPr>
-        <w:pStyle w:val="Heading2"/>
-      </w:pPr>
-      <w:bookmarkStart w:id="2" w:name="how-to-use"/>
-      <w:r>
-        <w:t>How to Use</w:t>
-      </w:r>
-      <w:bookmarkEnd w:id="2"/>
-    </w:p>
-    <w:p>
-      <w:pPr>
-        <w:pStyle w:val="FirstParagraph"/>
-      </w:pPr>
-      <w:r>
-        <w:t>Each tutorial is a self contained learning exercise desi</w:t>
-      </w:r>
-      <w:r>
-        <w:t>gned to teach the developer about a single aspect of FIWARE. A summary of the goal of the tutorial can be found in the description at the head of each page. Every tutorial is associated with a GitHub repository holding the configuration files needed to run</w:t>
-      </w:r>
-      <w:r>
-        <w:t xml:space="preserve"> the examples. Most of the tutorials build upon concepts or enablers described in previous exercises the to create a complex smart solution which is </w:t>
+        <w:t xml:space="preserve">Each tutorial is a self contained learning exercise designed to teach the developer about a single aspect of FIWARE. A summary of the goal of the tutorial can be found in the description at the head of each page. Every tutorial is associated with a GitHub repository holding the configuration files needed to run the examples. Most of the tutorials build upon concepts or enablers described in previous exercises the to create a complex smart solution which is </w:t>
       </w:r>
       <w:r>
         <w:rPr>
@@ -82,10 +73,7 @@
         <w:pStyle w:val="BodyText"/>
       </w:pPr>
       <w:r>
-        <w:t>It is</w:t>
-      </w:r>
-      <w:r>
-        <w:t xml:space="preserve"> recommended to start with reading the full </w:t>
+        <w:t xml:space="preserve">It is recommended to start with reading the full </w:t>
       </w:r>
       <w:r>
         <w:rPr>
@@ -94,10 +82,7 @@
         <w:t>Core Context Management: Fundamentals</w:t>
       </w:r>
       <w:r>
-        <w:t xml:space="preserve"> Chapter before moving on to other subjects, as this will give you an fuller understanding of the role of context data in general. However it is not necessary to follow all th</w:t>
-      </w:r>
-      <w:r>
-        <w:t>e subsequent tutorials sequentially - as FIWARE is a modular system, you can choose which enablers are of interest to you.</w:t>
+        <w:t xml:space="preserve"> Chapter before moving on to other subjects, as this will give you an fuller understanding of the role of context data in general. However it is not necessary to follow all the subsequent tutorials sequentially - as FIWARE is a modular system, you can choose which enablers are of interest to you.</w:t>
       </w:r>
     </w:p>
     <w:p>
@@ -177,10 +162,7 @@
         </w:numPr>
       </w:pPr>
       <w:r>
-        <w:t>To insta</w:t>
-      </w:r>
-      <w:r>
-        <w:t xml:space="preserve">ll Docker on Mac follow the instructions </w:t>
+        <w:t xml:space="preserve">To install Docker on Mac follow the instructions </w:t>
       </w:r>
       <w:hyperlink r:id="rId10">
         <w:r>
@@ -222,10 +204,7 @@
         <w:t>Docker Compose</w:t>
       </w:r>
       <w:r>
-        <w:t xml:space="preserve"> is a tool for defining and r</w:t>
-      </w:r>
-      <w:r>
-        <w:t xml:space="preserve">unning multi-container Docker applications. A series of </w:t>
+        <w:t xml:space="preserve"> is a tool for defining and running multi-container Docker applications. A series of </w:t>
       </w:r>
       <w:r>
         <w:rPr>
@@ -234,10 +213,7 @@
         <w:t>*.yaml</w:t>
       </w:r>
       <w:r>
-        <w:t xml:space="preserve"> files are used configure the required services for the application. This means all container services can be brought up in a single command. Docker Compose is installed by default as part of Do</w:t>
-      </w:r>
-      <w:r>
-        <w:t xml:space="preserve">cker for Windows and Docker for Mac, however Linux users will need to follow the instructions found </w:t>
+        <w:t xml:space="preserve"> files are used configure the required services for the application. This means all container services can be brought up in a single command. Docker Compose is installed by default as part of Docker for Windows and Docker for Mac, however Linux users will need to follow the instructions found </w:t>
       </w:r>
       <w:hyperlink r:id="rId12">
         <w:r>
@@ -330,10 +306,7 @@
         <w:pStyle w:val="FirstParagraph"/>
       </w:pPr>
       <w:r>
-        <w:t xml:space="preserve">We will start up our services using a simple Bash script. Windows users should </w:t>
-      </w:r>
-      <w:r>
-        <w:t xml:space="preserve">download </w:t>
+        <w:t xml:space="preserve">We will start up our services using a simple Bash script. Windows users should download </w:t>
       </w:r>
       <w:hyperlink r:id="rId13">
         <w:r>
@@ -774,6 +747,13 @@
     <w:lsdException w:name="Placeholder Text" w:semiHidden="1"/>
     <w:lsdException w:name="Light Shading"/>
     <w:lsdException w:name="Light List"/>
+    <w:lsdException w:name="Light Grid"/>
+    <w:lsdException w:name="Medium Shading 1"/>
+    <w:lsdException w:name="Medium Shading 2"/>
+    <w:lsdException w:name="Medium List 1"/>
+    <w:lsdException w:name="Medium List 2"/>
+    <w:lsdException w:name="Medium Grid 1"/>
+    <w:lsdException w:name="Medium Grid 2"/>
     <w:lsdException w:name="Medium Grid 3"/>
     <w:lsdException w:name="Dark List"/>
     <w:lsdException w:name="Colorful Shading"/>

</xml_diff>

<commit_message>
Move intro after first header
</commit_message>
<xml_diff>
--- a/test/html-local-file/Word_Document.docx
+++ b/test/html-local-file/Word_Document.docx
@@ -4,33 +4,33 @@
   <w:body>
     <w:p>
       <w:pPr>
+        <w:pStyle w:val="Heading1"/>
+      </w:pPr>
+      <w:bookmarkStart w:id="0" w:name="fiware-step-by-step"/>
+      <w:r>
+        <w:t>FIWARE Step-by-Step</w:t>
+      </w:r>
+      <w:bookmarkEnd w:id="0"/>
+    </w:p>
+    <w:p>
+      <w:pPr>
         <w:pStyle w:val="FirstParagraph"/>
       </w:pPr>
-      <w:bookmarkStart w:id="0" w:name="fiware-step-by-step"/>
+      <w:bookmarkStart w:id="1" w:name="how-to-use"/>
       <w:r>
         <w:t>This is a collection of tutorials for the FIWARE system. Each tutorial consists of a series of exercises to demonstrate the correct use of individual FIWARE components and shows the flow of context data within a simple Smart Solution either by connecting to a series of dummy IoT devices or manipulating the context directly or programmatically.</w:t>
       </w:r>
-      <w:bookmarkStart w:id="1" w:name="_GoBack"/>
+      <w:bookmarkStart w:id="2" w:name="_GoBack"/>
+      <w:bookmarkEnd w:id="2"/>
+    </w:p>
+    <w:p>
+      <w:pPr>
+        <w:pStyle w:val="Heading2"/>
+      </w:pPr>
+      <w:r>
+        <w:t>How to Use</w:t>
+      </w:r>
       <w:bookmarkEnd w:id="1"/>
-    </w:p>
-    <w:p>
-      <w:pPr>
-        <w:pStyle w:val="Heading1"/>
-      </w:pPr>
-      <w:r>
-        <w:t>FIWARE Step-by-Step</w:t>
-      </w:r>
-      <w:bookmarkEnd w:id="0"/>
-    </w:p>
-    <w:p>
-      <w:pPr>
-        <w:pStyle w:val="Heading2"/>
-      </w:pPr>
-      <w:bookmarkStart w:id="2" w:name="how-to-use"/>
-      <w:r>
-        <w:t>How to Use</w:t>
-      </w:r>
-      <w:bookmarkEnd w:id="2"/>
     </w:p>
     <w:p>
       <w:pPr>

</xml_diff>